<commit_message>
Assignment 10: part 2 done
</commit_message>
<xml_diff>
--- a/10_neural_network_design/report.docx
+++ b/10_neural_network_design/report.docx
@@ -5,7 +5,7 @@
     <w:p>
       <w:pPr>
         <w:pStyle w:val="Titre1"/>
-        <w:spacing w:before="0" w:after="120" w:line="360" w:lineRule="auto"/>
+        <w:spacing w:line="360" w:lineRule="auto"/>
         <w:rPr>
           <w:sz w:val="48"/>
           <w:szCs w:val="48"/>
@@ -55,7 +55,7 @@
     </w:p>
     <w:p>
       <w:pPr>
-        <w:spacing w:line="360" w:lineRule="auto"/>
+        <w:spacing w:after="0" w:line="360" w:lineRule="auto"/>
         <w:rPr>
           <w:lang w:val="en-US"/>
         </w:rPr>
@@ -89,12 +89,13 @@
       </w:pPr>
       <w:r>
         <w:rPr>
+          <w:noProof/>
           <w:lang w:val="en-US"/>
         </w:rPr>
         <w:drawing>
-          <wp:inline distT="0" distB="0" distL="0" distR="0" wp14:anchorId="58849394" wp14:editId="06CBF9B2">
-            <wp:extent cx="2630632" cy="1503218"/>
-            <wp:effectExtent l="152400" t="152400" r="360680" b="363855"/>
+          <wp:inline distT="0" distB="0" distL="0" distR="0" wp14:anchorId="58849394" wp14:editId="5B4209FE">
+            <wp:extent cx="2341418" cy="1337953"/>
+            <wp:effectExtent l="152400" t="152400" r="363855" b="357505"/>
             <wp:docPr id="1932188434" name="Image 1" descr="Une image contenant texte, Police, capture d’écran, nombre&#10;&#10;Description générée automatiquement"/>
             <wp:cNvGraphicFramePr>
               <a:graphicFrameLocks xmlns:a="http://schemas.openxmlformats.org/drawingml/2006/main" noChangeAspect="1"/>
@@ -107,7 +108,7 @@
                     <pic:cNvPicPr/>
                   </pic:nvPicPr>
                   <pic:blipFill>
-                    <a:blip r:embed="rId5"/>
+                    <a:blip r:embed="rId7"/>
                     <a:stretch>
                       <a:fillRect/>
                     </a:stretch>
@@ -115,7 +116,7 @@
                   <pic:spPr>
                     <a:xfrm>
                       <a:off x="0" y="0"/>
-                      <a:ext cx="2642746" cy="1510140"/>
+                      <a:ext cx="2341418" cy="1337953"/>
                     </a:xfrm>
                     <a:prstGeom prst="rect">
                       <a:avLst/>
@@ -147,12 +148,13 @@
       </w:pPr>
       <w:r>
         <w:rPr>
+          <w:noProof/>
           <w:lang w:val="en-US"/>
         </w:rPr>
         <w:drawing>
-          <wp:inline distT="0" distB="0" distL="0" distR="0" wp14:anchorId="6116C512" wp14:editId="22630992">
-            <wp:extent cx="5160819" cy="2606009"/>
-            <wp:effectExtent l="152400" t="152400" r="363855" b="366395"/>
+          <wp:inline distT="0" distB="0" distL="0" distR="0" wp14:anchorId="6116C512" wp14:editId="0AC76FA3">
+            <wp:extent cx="5146964" cy="2599013"/>
+            <wp:effectExtent l="152400" t="152400" r="358775" b="354330"/>
             <wp:docPr id="769544393" name="Image 1" descr="Une image contenant texte, capture d’écran, Police, Tracé&#10;&#10;Description générée automatiquement"/>
             <wp:cNvGraphicFramePr>
               <a:graphicFrameLocks xmlns:a="http://schemas.openxmlformats.org/drawingml/2006/main" noChangeAspect="1"/>
@@ -165,7 +167,7 @@
                     <pic:cNvPicPr/>
                   </pic:nvPicPr>
                   <pic:blipFill>
-                    <a:blip r:embed="rId6"/>
+                    <a:blip r:embed="rId8"/>
                     <a:stretch>
                       <a:fillRect/>
                     </a:stretch>
@@ -173,7 +175,7 @@
                   <pic:spPr>
                     <a:xfrm>
                       <a:off x="0" y="0"/>
-                      <a:ext cx="5176976" cy="2614168"/>
+                      <a:ext cx="5146964" cy="2599013"/>
                     </a:xfrm>
                     <a:prstGeom prst="rect">
                       <a:avLst/>
@@ -213,36 +215,21 @@
       </w:pPr>
       <w:r>
         <w:rPr>
-          <w:b/>
-          <w:bCs/>
-          <w:lang w:val="en-US"/>
-        </w:rPr>
-        <w:t xml:space="preserve">Calculating the confusion </w:t>
-      </w:r>
-      <w:r>
-        <w:rPr>
-          <w:b/>
-          <w:bCs/>
-          <w:lang w:val="en-US"/>
-        </w:rPr>
-        <w:t>matrix:</w:t>
-      </w:r>
-    </w:p>
-    <w:p>
-      <w:pPr>
-        <w:jc w:val="center"/>
-        <w:rPr>
-          <w:lang w:val="en-US"/>
-        </w:rPr>
-      </w:pPr>
-      <w:r>
-        <w:rPr>
+          <w:noProof/>
           <w:lang w:val="en-US"/>
         </w:rPr>
         <w:drawing>
-          <wp:inline distT="0" distB="0" distL="0" distR="0" wp14:anchorId="21207744" wp14:editId="44F124D5">
-            <wp:extent cx="2722419" cy="1465432"/>
-            <wp:effectExtent l="152400" t="152400" r="363855" b="363855"/>
+          <wp:anchor distT="0" distB="0" distL="114300" distR="114300" simplePos="0" relativeHeight="251658240" behindDoc="0" locked="0" layoutInCell="1" allowOverlap="1" wp14:anchorId="21207744" wp14:editId="7AB0DEC1">
+            <wp:simplePos x="0" y="0"/>
+            <wp:positionH relativeFrom="margin">
+              <wp:posOffset>1351453</wp:posOffset>
+            </wp:positionH>
+            <wp:positionV relativeFrom="paragraph">
+              <wp:posOffset>415348</wp:posOffset>
+            </wp:positionV>
+            <wp:extent cx="2757055" cy="1484076"/>
+            <wp:effectExtent l="152400" t="152400" r="367665" b="363855"/>
+            <wp:wrapTopAndBottom/>
             <wp:docPr id="1048473829" name="Image 1" descr="Une image contenant texte, capture d’écran, Police, nombre&#10;&#10;Description générée automatiquement"/>
             <wp:cNvGraphicFramePr>
               <a:graphicFrameLocks xmlns:a="http://schemas.openxmlformats.org/drawingml/2006/main" noChangeAspect="1"/>
@@ -255,7 +242,13 @@
                     <pic:cNvPicPr/>
                   </pic:nvPicPr>
                   <pic:blipFill>
-                    <a:blip r:embed="rId7"/>
+                    <a:blip r:embed="rId9">
+                      <a:extLst>
+                        <a:ext uri="{28A0092B-C50C-407E-A947-70E740481C1C}">
+                          <a14:useLocalDpi xmlns:a14="http://schemas.microsoft.com/office/drawing/2010/main" val="0"/>
+                        </a:ext>
+                      </a:extLst>
+                    </a:blip>
                     <a:stretch>
                       <a:fillRect/>
                     </a:stretch>
@@ -263,7 +256,7 @@
                   <pic:spPr>
                     <a:xfrm>
                       <a:off x="0" y="0"/>
-                      <a:ext cx="2737148" cy="1473361"/>
+                      <a:ext cx="2757055" cy="1484076"/>
                     </a:xfrm>
                     <a:prstGeom prst="rect">
                       <a:avLst/>
@@ -282,9 +275,39 @@
                 </pic:pic>
               </a:graphicData>
             </a:graphic>
-          </wp:inline>
+            <wp14:sizeRelH relativeFrom="margin">
+              <wp14:pctWidth>0</wp14:pctWidth>
+            </wp14:sizeRelH>
+            <wp14:sizeRelV relativeFrom="margin">
+              <wp14:pctHeight>0</wp14:pctHeight>
+            </wp14:sizeRelV>
+          </wp:anchor>
         </w:drawing>
       </w:r>
+      <w:r>
+        <w:rPr>
+          <w:b/>
+          <w:bCs/>
+          <w:lang w:val="en-US"/>
+        </w:rPr>
+        <w:t xml:space="preserve">Calculating the confusion </w:t>
+      </w:r>
+      <w:r>
+        <w:rPr>
+          <w:b/>
+          <w:bCs/>
+          <w:lang w:val="en-US"/>
+        </w:rPr>
+        <w:t>matrix:</w:t>
+      </w:r>
+    </w:p>
+    <w:p>
+      <w:pPr>
+        <w:jc w:val="center"/>
+        <w:rPr>
+          <w:lang w:val="en-US"/>
+        </w:rPr>
+      </w:pPr>
     </w:p>
     <w:p>
       <w:pPr>
@@ -305,8 +328,25 @@
           <w:bCs/>
           <w:lang w:val="en-US"/>
         </w:rPr>
-        <w:lastRenderedPageBreak/>
-        <w:t>What is Autograd?</w:t>
+        <w:t xml:space="preserve">What is </w:t>
+      </w:r>
+      <w:proofErr w:type="spellStart"/>
+      <w:r>
+        <w:rPr>
+          <w:b/>
+          <w:bCs/>
+          <w:lang w:val="en-US"/>
+        </w:rPr>
+        <w:t>Autograd</w:t>
+      </w:r>
+      <w:proofErr w:type="spellEnd"/>
+      <w:r>
+        <w:rPr>
+          <w:b/>
+          <w:bCs/>
+          <w:lang w:val="en-US"/>
+        </w:rPr>
+        <w:t>?</w:t>
       </w:r>
     </w:p>
     <w:p>
@@ -317,29 +357,47 @@
           <w:lang w:val="en-US"/>
         </w:rPr>
       </w:pPr>
-      <w:r>
-        <w:rPr>
-          <w:lang w:val="en-US"/>
-        </w:rPr>
-        <w:t xml:space="preserve">Autograd is a Pytorch feature that is used to automatically train neural networks. </w:t>
-      </w:r>
-      <w:r>
-        <w:rPr>
-          <w:lang w:val="en-US"/>
-        </w:rPr>
-        <w:t xml:space="preserve">Generally speaking, </w:t>
-      </w:r>
-      <w:r>
-        <w:rPr>
-          <w:lang w:val="en-US"/>
-        </w:rPr>
-        <w:t>A</w:t>
-      </w:r>
-      <w:r>
-        <w:rPr>
-          <w:lang w:val="en-US"/>
-        </w:rPr>
-        <w:t>utograd can be considered as an engine for computing vector-Jacobian product.</w:t>
+      <w:proofErr w:type="spellStart"/>
+      <w:r>
+        <w:rPr>
+          <w:lang w:val="en-US"/>
+        </w:rPr>
+        <w:t>Autograd</w:t>
+      </w:r>
+      <w:proofErr w:type="spellEnd"/>
+      <w:r>
+        <w:rPr>
+          <w:lang w:val="en-US"/>
+        </w:rPr>
+        <w:t xml:space="preserve"> is a </w:t>
+      </w:r>
+      <w:proofErr w:type="spellStart"/>
+      <w:r>
+        <w:rPr>
+          <w:lang w:val="en-US"/>
+        </w:rPr>
+        <w:t>Pytorch</w:t>
+      </w:r>
+      <w:proofErr w:type="spellEnd"/>
+      <w:r>
+        <w:rPr>
+          <w:lang w:val="en-US"/>
+        </w:rPr>
+        <w:t xml:space="preserve"> feature that is used to automatically train neural networks. Generally speaking, </w:t>
+      </w:r>
+      <w:proofErr w:type="spellStart"/>
+      <w:r>
+        <w:rPr>
+          <w:lang w:val="en-US"/>
+        </w:rPr>
+        <w:t>Autograd</w:t>
+      </w:r>
+      <w:proofErr w:type="spellEnd"/>
+      <w:r>
+        <w:rPr>
+          <w:lang w:val="en-US"/>
+        </w:rPr>
+        <w:t xml:space="preserve"> can be considered as an engine for computing vector-Jacobian product.</w:t>
       </w:r>
     </w:p>
     <w:p>
@@ -354,56 +412,299 @@
         <w:rPr>
           <w:lang w:val="en-US"/>
         </w:rPr>
-        <w:t>It</w:t>
-      </w:r>
-      <w:r>
-        <w:rPr>
-          <w:lang w:val="en-US"/>
-        </w:rPr>
-        <w:t xml:space="preserve"> is used for its ability to differentiate tensors and therefore </w:t>
-      </w:r>
-      <w:r>
-        <w:rPr>
-          <w:lang w:val="en-US"/>
-        </w:rPr>
-        <w:t xml:space="preserve">perform gradient-based optimization for training neural networks and other machine learning </w:t>
-      </w:r>
-      <w:r>
-        <w:rPr>
-          <w:lang w:val="en-US"/>
-        </w:rPr>
-        <w:t>models.</w:t>
+        <w:t>It is used for its ability to differentiate tensors and therefore perform gradient-based optimization for training neural networks and other machine learning models.</w:t>
       </w:r>
     </w:p>
     <w:p>
       <w:pPr>
         <w:pStyle w:val="Titre1"/>
+        <w:spacing w:before="480" w:after="120"/>
         <w:rPr>
           <w:sz w:val="48"/>
           <w:szCs w:val="48"/>
           <w:lang w:val="en-US"/>
         </w:rPr>
       </w:pPr>
+      <w:r>
+        <w:rPr>
+          <w:sz w:val="48"/>
+          <w:szCs w:val="48"/>
+          <w:lang w:val="en-US"/>
+        </w:rPr>
+        <w:t>Section 2</w:t>
+      </w:r>
     </w:p>
     <w:p>
       <w:pPr>
-        <w:pStyle w:val="Titre1"/>
-        <w:rPr>
-          <w:sz w:val="48"/>
-          <w:szCs w:val="48"/>
-          <w:lang w:val="en-US"/>
-        </w:rPr>
-      </w:pPr>
-      <w:r>
-        <w:rPr>
-          <w:sz w:val="48"/>
-          <w:szCs w:val="48"/>
-          <w:lang w:val="en-US"/>
-        </w:rPr>
-        <w:t>Section 2</w:t>
+        <w:pStyle w:val="Paragraphedeliste"/>
+        <w:numPr>
+          <w:ilvl w:val="0"/>
+          <w:numId w:val="3"/>
+        </w:numPr>
+        <w:rPr>
+          <w:b/>
+          <w:bCs/>
+          <w:lang w:val="en-US" w:eastAsia="fr-FR"/>
+        </w:rPr>
+      </w:pPr>
+      <w:r>
+        <w:rPr>
+          <w:b/>
+          <w:bCs/>
+          <w:lang w:val="en-US" w:eastAsia="fr-FR"/>
+        </w:rPr>
+        <w:t>What is RNN?</w:t>
+      </w:r>
+    </w:p>
+    <w:p>
+      <w:pPr>
+        <w:spacing w:line="360" w:lineRule="auto"/>
+        <w:jc w:val="both"/>
+        <w:rPr>
+          <w:lang w:val="en-US" w:eastAsia="fr-FR"/>
+        </w:rPr>
+      </w:pPr>
+      <w:r>
+        <w:rPr>
+          <w:lang w:val="en-US" w:eastAsia="fr-FR"/>
+        </w:rPr>
+        <w:t>RNN</w:t>
+      </w:r>
+      <w:r>
+        <w:rPr>
+          <w:lang w:val="en-US" w:eastAsia="fr-FR"/>
+        </w:rPr>
+        <w:t xml:space="preserve"> (Recurrent Neural Network)</w:t>
+      </w:r>
+      <w:r>
+        <w:rPr>
+          <w:lang w:val="en-US" w:eastAsia="fr-FR"/>
+        </w:rPr>
+        <w:t xml:space="preserve"> is a type of neural network designed to process sequence of data instead of fixed-sized data like traditional networks.</w:t>
+      </w:r>
+      <w:r>
+        <w:rPr>
+          <w:lang w:val="en-US" w:eastAsia="fr-FR"/>
+        </w:rPr>
+        <w:t xml:space="preserve"> An RNN is able for example to take as an input a sequence of words and output a prediction.</w:t>
+      </w:r>
+    </w:p>
+    <w:p>
+      <w:pPr>
+        <w:pStyle w:val="Paragraphedeliste"/>
+        <w:numPr>
+          <w:ilvl w:val="0"/>
+          <w:numId w:val="3"/>
+        </w:numPr>
+        <w:spacing w:before="480" w:line="360" w:lineRule="auto"/>
+        <w:ind w:left="714" w:hanging="357"/>
+        <w:contextualSpacing w:val="0"/>
+        <w:rPr>
+          <w:b/>
+          <w:bCs/>
+          <w:lang w:val="en-US" w:eastAsia="fr-FR"/>
+        </w:rPr>
+      </w:pPr>
+      <w:r>
+        <w:rPr>
+          <w:b/>
+          <w:bCs/>
+          <w:lang w:val="en-US" w:eastAsia="fr-FR"/>
+        </w:rPr>
+        <w:t>Why do we use RNN when we are working with text?</w:t>
+      </w:r>
+    </w:p>
+    <w:p>
+      <w:pPr>
+        <w:spacing w:line="360" w:lineRule="auto"/>
+        <w:rPr>
+          <w:lang w:val="en-US" w:eastAsia="fr-FR"/>
+        </w:rPr>
+      </w:pPr>
+      <w:r>
+        <w:rPr>
+          <w:lang w:val="en-US" w:eastAsia="fr-FR"/>
+        </w:rPr>
+        <w:t xml:space="preserve">The </w:t>
+      </w:r>
+      <w:r>
+        <w:rPr>
+          <w:lang w:val="en-US" w:eastAsia="fr-FR"/>
+        </w:rPr>
+        <w:t>RNN are used for working with text as they allow to take a sequence a sequence as an input. They also can take as input sequency of variables size which is often the case when working with text. And finally, RNN is useful with text as they allow to model sequences, capture context, temporalities and dependencies which can be our goal when working with neural network.</w:t>
+      </w:r>
+    </w:p>
+    <w:p>
+      <w:pPr>
+        <w:pStyle w:val="Paragraphedeliste"/>
+        <w:numPr>
+          <w:ilvl w:val="0"/>
+          <w:numId w:val="3"/>
+        </w:numPr>
+        <w:spacing w:before="480"/>
+        <w:ind w:left="714" w:hanging="357"/>
+        <w:contextualSpacing w:val="0"/>
+        <w:rPr>
+          <w:b/>
+          <w:bCs/>
+          <w:lang w:val="en-US" w:eastAsia="fr-FR"/>
+        </w:rPr>
+      </w:pPr>
+      <w:r>
+        <w:rPr>
+          <w:b/>
+          <w:bCs/>
+          <w:lang w:val="en-US" w:eastAsia="fr-FR"/>
+        </w:rPr>
+        <w:t>In your opinion, how well does the text generation work?</w:t>
+      </w:r>
+    </w:p>
+    <w:p>
+      <w:pPr>
+        <w:spacing w:line="360" w:lineRule="auto"/>
+        <w:jc w:val="both"/>
+        <w:rPr>
+          <w:lang w:val="en-US" w:eastAsia="fr-FR"/>
+        </w:rPr>
+      </w:pPr>
+      <w:r>
+        <w:rPr>
+          <w:lang w:val="en-US" w:eastAsia="fr-FR"/>
+        </w:rPr>
+        <w:t>In my opinion</w:t>
+      </w:r>
+      <w:r>
+        <w:rPr>
+          <w:lang w:val="en-US" w:eastAsia="fr-FR"/>
+        </w:rPr>
+        <w:t>, text generation using RNN for text general has made a lot of progress over the last few years. Nevertheless, this kind of neural networks can be very tricky to train and to get good results with. These networks seem to be particularly sensitive to vanishing gradient during training or overfitting.</w:t>
+      </w:r>
+    </w:p>
+    <w:p>
+      <w:pPr>
+        <w:pStyle w:val="Paragraphedeliste"/>
+        <w:numPr>
+          <w:ilvl w:val="0"/>
+          <w:numId w:val="3"/>
+        </w:numPr>
+        <w:spacing w:before="480"/>
+        <w:ind w:left="714" w:hanging="357"/>
+        <w:contextualSpacing w:val="0"/>
+        <w:rPr>
+          <w:b/>
+          <w:bCs/>
+          <w:lang w:val="en-US" w:eastAsia="fr-FR"/>
+        </w:rPr>
+      </w:pPr>
+      <w:r>
+        <w:rPr>
+          <w:b/>
+          <w:bCs/>
+          <w:lang w:val="en-US" w:eastAsia="fr-FR"/>
+        </w:rPr>
+        <w:t>Name three other domains where RNNs are suitable model types for regression/</w:t>
+      </w:r>
+      <w:r>
+        <w:rPr>
+          <w:b/>
+          <w:bCs/>
+          <w:lang w:val="en-US" w:eastAsia="fr-FR"/>
+        </w:rPr>
+        <w:t>classification.</w:t>
+      </w:r>
+    </w:p>
+    <w:p>
+      <w:pPr>
+        <w:rPr>
+          <w:lang w:val="en-US"/>
+        </w:rPr>
+      </w:pPr>
+      <w:r>
+        <w:rPr>
+          <w:lang w:val="en-US"/>
+        </w:rPr>
+        <w:t>RNN could also be suitable for</w:t>
+      </w:r>
+      <w:r>
+        <w:rPr>
+          <w:lang w:val="en-US"/>
+        </w:rPr>
+        <w:t xml:space="preserve"> other applications like:</w:t>
+      </w:r>
+    </w:p>
+    <w:p>
+      <w:pPr>
+        <w:pStyle w:val="Paragraphedeliste"/>
+        <w:numPr>
+          <w:ilvl w:val="0"/>
+          <w:numId w:val="7"/>
+        </w:numPr>
+        <w:spacing w:line="240" w:lineRule="auto"/>
+        <w:ind w:left="1134" w:hanging="357"/>
+        <w:contextualSpacing w:val="0"/>
+        <w:rPr>
+          <w:lang w:eastAsia="fr-FR"/>
+        </w:rPr>
+      </w:pPr>
+      <w:r>
+        <w:rPr>
+          <w:lang w:eastAsia="fr-FR"/>
+        </w:rPr>
+        <w:t>Speech Recognition</w:t>
+      </w:r>
+    </w:p>
+    <w:p>
+      <w:pPr>
+        <w:pStyle w:val="Paragraphedeliste"/>
+        <w:numPr>
+          <w:ilvl w:val="0"/>
+          <w:numId w:val="7"/>
+        </w:numPr>
+        <w:spacing w:line="240" w:lineRule="auto"/>
+        <w:ind w:left="1134" w:hanging="357"/>
+        <w:contextualSpacing w:val="0"/>
+        <w:rPr>
+          <w:lang w:eastAsia="fr-FR"/>
+        </w:rPr>
+      </w:pPr>
+      <w:proofErr w:type="spellStart"/>
+      <w:r>
+        <w:rPr>
+          <w:lang w:eastAsia="fr-FR"/>
+        </w:rPr>
+        <w:t>Generating</w:t>
+      </w:r>
+      <w:proofErr w:type="spellEnd"/>
+      <w:r>
+        <w:rPr>
+          <w:lang w:eastAsia="fr-FR"/>
+        </w:rPr>
+        <w:t xml:space="preserve"> Image Descriptions</w:t>
+      </w:r>
+    </w:p>
+    <w:p>
+      <w:pPr>
+        <w:pStyle w:val="Paragraphedeliste"/>
+        <w:numPr>
+          <w:ilvl w:val="0"/>
+          <w:numId w:val="7"/>
+        </w:numPr>
+        <w:spacing w:line="240" w:lineRule="auto"/>
+        <w:ind w:left="1134" w:hanging="357"/>
+        <w:contextualSpacing w:val="0"/>
+        <w:rPr>
+          <w:lang w:eastAsia="fr-FR"/>
+        </w:rPr>
+      </w:pPr>
+      <w:r>
+        <w:rPr>
+          <w:lang w:eastAsia="fr-FR"/>
+        </w:rPr>
+        <w:t>Image recognition</w:t>
       </w:r>
     </w:p>
     <w:sectPr>
+      <w:headerReference w:type="default" r:id="rId10"/>
       <w:pgSz w:w="11906" w:h="16838"/>
       <w:pgMar w:top="1417" w:right="1417" w:bottom="1417" w:left="1417" w:header="708" w:footer="708" w:gutter="0"/>
       <w:cols w:space="708"/>
@@ -413,12 +714,296 @@
 </w:document>
 </file>
 
+<file path=word/endnotes.xml><?xml version="1.0" encoding="utf-8"?>
+<w:endnotes xmlns:wpc="http://schemas.microsoft.com/office/word/2010/wordprocessingCanvas" xmlns:cx="http://schemas.microsoft.com/office/drawing/2014/chartex" xmlns:cx1="http://schemas.microsoft.com/office/drawing/2015/9/8/chartex" xmlns:cx2="http://schemas.microsoft.com/office/drawing/2015/10/21/chartex" xmlns:cx3="http://schemas.microsoft.com/office/drawing/2016/5/9/chartex" xmlns:cx4="http://schemas.microsoft.com/office/drawing/2016/5/10/chartex" xmlns:cx5="http://schemas.microsoft.com/office/drawing/2016/5/11/chartex" xmlns:cx6="http://schemas.microsoft.com/office/drawing/2016/5/12/chartex" xmlns:cx7="http://schemas.microsoft.com/office/drawing/2016/5/13/chartex" xmlns:cx8="http://schemas.microsoft.com/office/drawing/2016/5/14/chartex" xmlns:mc="http://schemas.openxmlformats.org/markup-compatibility/2006" xmlns:aink="http://schemas.microsoft.com/office/drawing/2016/ink" xmlns:am3d="http://schemas.microsoft.com/office/drawing/2017/model3d" xmlns:o="urn:schemas-microsoft-com:office:office" xmlns:oel="http://schemas.microsoft.com/office/2019/extlst" xmlns:r="http://schemas.openxmlformats.org/officeDocument/2006/relationships" xmlns:m="http://schemas.openxmlformats.org/officeDocument/2006/math" xmlns:v="urn:schemas-microsoft-com:vml" xmlns:wp14="http://schemas.microsoft.com/office/word/2010/wordprocessingDrawing" xmlns:wp="http://schemas.openxmlformats.org/drawingml/2006/wordprocessingDrawing" xmlns:w10="urn:schemas-microsoft-com:office:word" xmlns:w="http://schemas.openxmlformats.org/wordprocessingml/2006/main" xmlns:w14="http://schemas.microsoft.com/office/word/2010/wordml" xmlns:w15="http://schemas.microsoft.com/office/word/2012/wordml" xmlns:w16cex="http://schemas.microsoft.com/office/word/2018/wordml/cex" xmlns:w16cid="http://schemas.microsoft.com/office/word/2016/wordml/cid" xmlns:w16="http://schemas.microsoft.com/office/word/2018/wordml" xmlns:w16sdtdh="http://schemas.microsoft.com/office/word/2020/wordml/sdtdatahash" xmlns:w16se="http://schemas.microsoft.com/office/word/2015/wordml/symex" xmlns:wpg="http://schemas.microsoft.com/office/word/2010/wordprocessingGroup" xmlns:wpi="http://schemas.microsoft.com/office/word/2010/wordprocessingInk" xmlns:wne="http://schemas.microsoft.com/office/word/2006/wordml" xmlns:wps="http://schemas.microsoft.com/office/word/2010/wordprocessingShape" mc:Ignorable="w14 w15 w16se w16cid w16 w16cex w16sdtdh wp14">
+  <w:endnote w:type="separator" w:id="-1">
+    <w:p>
+      <w:pPr>
+        <w:spacing w:after="0" w:line="240" w:lineRule="auto"/>
+      </w:pPr>
+      <w:r>
+        <w:separator/>
+      </w:r>
+    </w:p>
+  </w:endnote>
+  <w:endnote w:type="continuationSeparator" w:id="0">
+    <w:p>
+      <w:pPr>
+        <w:spacing w:after="0" w:line="240" w:lineRule="auto"/>
+      </w:pPr>
+      <w:r>
+        <w:continuationSeparator/>
+      </w:r>
+    </w:p>
+  </w:endnote>
+</w:endnotes>
+</file>
+
+<file path=word/footnotes.xml><?xml version="1.0" encoding="utf-8"?>
+<w:footnotes xmlns:wpc="http://schemas.microsoft.com/office/word/2010/wordprocessingCanvas" xmlns:cx="http://schemas.microsoft.com/office/drawing/2014/chartex" xmlns:cx1="http://schemas.microsoft.com/office/drawing/2015/9/8/chartex" xmlns:cx2="http://schemas.microsoft.com/office/drawing/2015/10/21/chartex" xmlns:cx3="http://schemas.microsoft.com/office/drawing/2016/5/9/chartex" xmlns:cx4="http://schemas.microsoft.com/office/drawing/2016/5/10/chartex" xmlns:cx5="http://schemas.microsoft.com/office/drawing/2016/5/11/chartex" xmlns:cx6="http://schemas.microsoft.com/office/drawing/2016/5/12/chartex" xmlns:cx7="http://schemas.microsoft.com/office/drawing/2016/5/13/chartex" xmlns:cx8="http://schemas.microsoft.com/office/drawing/2016/5/14/chartex" xmlns:mc="http://schemas.openxmlformats.org/markup-compatibility/2006" xmlns:aink="http://schemas.microsoft.com/office/drawing/2016/ink" xmlns:am3d="http://schemas.microsoft.com/office/drawing/2017/model3d" xmlns:o="urn:schemas-microsoft-com:office:office" xmlns:oel="http://schemas.microsoft.com/office/2019/extlst" xmlns:r="http://schemas.openxmlformats.org/officeDocument/2006/relationships" xmlns:m="http://schemas.openxmlformats.org/officeDocument/2006/math" xmlns:v="urn:schemas-microsoft-com:vml" xmlns:wp14="http://schemas.microsoft.com/office/word/2010/wordprocessingDrawing" xmlns:wp="http://schemas.openxmlformats.org/drawingml/2006/wordprocessingDrawing" xmlns:w10="urn:schemas-microsoft-com:office:word" xmlns:w="http://schemas.openxmlformats.org/wordprocessingml/2006/main" xmlns:w14="http://schemas.microsoft.com/office/word/2010/wordml" xmlns:w15="http://schemas.microsoft.com/office/word/2012/wordml" xmlns:w16cex="http://schemas.microsoft.com/office/word/2018/wordml/cex" xmlns:w16cid="http://schemas.microsoft.com/office/word/2016/wordml/cid" xmlns:w16="http://schemas.microsoft.com/office/word/2018/wordml" xmlns:w16sdtdh="http://schemas.microsoft.com/office/word/2020/wordml/sdtdatahash" xmlns:w16se="http://schemas.microsoft.com/office/word/2015/wordml/symex" xmlns:wpg="http://schemas.microsoft.com/office/word/2010/wordprocessingGroup" xmlns:wpi="http://schemas.microsoft.com/office/word/2010/wordprocessingInk" xmlns:wne="http://schemas.microsoft.com/office/word/2006/wordml" xmlns:wps="http://schemas.microsoft.com/office/word/2010/wordprocessingShape" mc:Ignorable="w14 w15 w16se w16cid w16 w16cex w16sdtdh wp14">
+  <w:footnote w:type="separator" w:id="-1">
+    <w:p>
+      <w:pPr>
+        <w:spacing w:after="0" w:line="240" w:lineRule="auto"/>
+      </w:pPr>
+      <w:r>
+        <w:separator/>
+      </w:r>
+    </w:p>
+  </w:footnote>
+  <w:footnote w:type="continuationSeparator" w:id="0">
+    <w:p>
+      <w:pPr>
+        <w:spacing w:after="0" w:line="240" w:lineRule="auto"/>
+      </w:pPr>
+      <w:r>
+        <w:continuationSeparator/>
+      </w:r>
+    </w:p>
+  </w:footnote>
+</w:footnotes>
+</file>
+
+<file path=word/header1.xml><?xml version="1.0" encoding="utf-8"?>
+<w:hdr xmlns:wpc="http://schemas.microsoft.com/office/word/2010/wordprocessingCanvas" xmlns:cx="http://schemas.microsoft.com/office/drawing/2014/chartex" xmlns:cx1="http://schemas.microsoft.com/office/drawing/2015/9/8/chartex" xmlns:cx2="http://schemas.microsoft.com/office/drawing/2015/10/21/chartex" xmlns:cx3="http://schemas.microsoft.com/office/drawing/2016/5/9/chartex" xmlns:cx4="http://schemas.microsoft.com/office/drawing/2016/5/10/chartex" xmlns:cx5="http://schemas.microsoft.com/office/drawing/2016/5/11/chartex" xmlns:cx6="http://schemas.microsoft.com/office/drawing/2016/5/12/chartex" xmlns:cx7="http://schemas.microsoft.com/office/drawing/2016/5/13/chartex" xmlns:cx8="http://schemas.microsoft.com/office/drawing/2016/5/14/chartex" xmlns:mc="http://schemas.openxmlformats.org/markup-compatibility/2006" xmlns:aink="http://schemas.microsoft.com/office/drawing/2016/ink" xmlns:am3d="http://schemas.microsoft.com/office/drawing/2017/model3d" xmlns:o="urn:schemas-microsoft-com:office:office" xmlns:oel="http://schemas.microsoft.com/office/2019/extlst" xmlns:r="http://schemas.openxmlformats.org/officeDocument/2006/relationships" xmlns:m="http://schemas.openxmlformats.org/officeDocument/2006/math" xmlns:v="urn:schemas-microsoft-com:vml" xmlns:wp14="http://schemas.microsoft.com/office/word/2010/wordprocessingDrawing" xmlns:wp="http://schemas.openxmlformats.org/drawingml/2006/wordprocessingDrawing" xmlns:w10="urn:schemas-microsoft-com:office:word" xmlns:w="http://schemas.openxmlformats.org/wordprocessingml/2006/main" xmlns:w14="http://schemas.microsoft.com/office/word/2010/wordml" xmlns:w15="http://schemas.microsoft.com/office/word/2012/wordml" xmlns:w16cex="http://schemas.microsoft.com/office/word/2018/wordml/cex" xmlns:w16cid="http://schemas.microsoft.com/office/word/2016/wordml/cid" xmlns:w16="http://schemas.microsoft.com/office/word/2018/wordml" xmlns:w16sdtdh="http://schemas.microsoft.com/office/word/2020/wordml/sdtdatahash" xmlns:w16se="http://schemas.microsoft.com/office/word/2015/wordml/symex" xmlns:wpg="http://schemas.microsoft.com/office/word/2010/wordprocessingGroup" xmlns:wpi="http://schemas.microsoft.com/office/word/2010/wordprocessingInk" xmlns:wne="http://schemas.microsoft.com/office/word/2006/wordml" xmlns:wps="http://schemas.microsoft.com/office/word/2010/wordprocessingShape" mc:Ignorable="w14 w15 w16se w16cid w16 w16cex w16sdtdh wp14">
+  <w:p>
+    <w:pPr>
+      <w:pStyle w:val="En-tte"/>
+      <w:spacing w:line="360" w:lineRule="auto"/>
+      <w:rPr>
+        <w:lang w:val="en-US"/>
+      </w:rPr>
+    </w:pPr>
+    <w:r>
+      <w:rPr>
+        <w:noProof/>
+        <w:lang w:val="en-US"/>
+      </w:rPr>
+      <w:drawing>
+        <wp:anchor distT="0" distB="0" distL="114300" distR="114300" simplePos="0" relativeHeight="251661312" behindDoc="1" locked="0" layoutInCell="1" allowOverlap="1" wp14:anchorId="501064A8" wp14:editId="63C64B27">
+          <wp:simplePos x="0" y="0"/>
+          <wp:positionH relativeFrom="margin">
+            <wp:posOffset>3677977</wp:posOffset>
+          </wp:positionH>
+          <wp:positionV relativeFrom="paragraph">
+            <wp:posOffset>-213302</wp:posOffset>
+          </wp:positionV>
+          <wp:extent cx="2741156" cy="799202"/>
+          <wp:effectExtent l="0" t="0" r="0" b="0"/>
+          <wp:wrapNone/>
+          <wp:docPr id="125382143" name="Image 125382143" descr="Reykjavik University Logo | RU logo | Reykjavik University"/>
+          <wp:cNvGraphicFramePr>
+            <a:graphicFrameLocks xmlns:a="http://schemas.openxmlformats.org/drawingml/2006/main" noChangeAspect="1"/>
+          </wp:cNvGraphicFramePr>
+          <a:graphic xmlns:a="http://schemas.openxmlformats.org/drawingml/2006/main">
+            <a:graphicData uri="http://schemas.openxmlformats.org/drawingml/2006/picture">
+              <pic:pic xmlns:pic="http://schemas.openxmlformats.org/drawingml/2006/picture">
+                <pic:nvPicPr>
+                  <pic:cNvPr id="0" name="Picture 1" descr="Reykjavik University Logo | RU logo | Reykjavik University"/>
+                  <pic:cNvPicPr>
+                    <a:picLocks noChangeAspect="1" noChangeArrowheads="1"/>
+                  </pic:cNvPicPr>
+                </pic:nvPicPr>
+                <pic:blipFill>
+                  <a:blip r:embed="rId1">
+                    <a:extLst>
+                      <a:ext uri="{28A0092B-C50C-407E-A947-70E740481C1C}">
+                        <a14:useLocalDpi xmlns:a14="http://schemas.microsoft.com/office/drawing/2010/main" val="0"/>
+                      </a:ext>
+                    </a:extLst>
+                  </a:blip>
+                  <a:srcRect/>
+                  <a:stretch>
+                    <a:fillRect/>
+                  </a:stretch>
+                </pic:blipFill>
+                <pic:spPr bwMode="auto">
+                  <a:xfrm>
+                    <a:off x="0" y="0"/>
+                    <a:ext cx="2741156" cy="799202"/>
+                  </a:xfrm>
+                  <a:prstGeom prst="rect">
+                    <a:avLst/>
+                  </a:prstGeom>
+                  <a:noFill/>
+                  <a:ln>
+                    <a:noFill/>
+                  </a:ln>
+                </pic:spPr>
+              </pic:pic>
+            </a:graphicData>
+          </a:graphic>
+          <wp14:sizeRelH relativeFrom="margin">
+            <wp14:pctWidth>0</wp14:pctWidth>
+          </wp14:sizeRelH>
+          <wp14:sizeRelV relativeFrom="margin">
+            <wp14:pctHeight>0</wp14:pctHeight>
+          </wp14:sizeRelV>
+        </wp:anchor>
+      </w:drawing>
+    </w:r>
+    <w:r>
+      <w:rPr>
+        <w:lang w:val="en-US"/>
+      </w:rPr>
+      <w:t>Antoine DUPUIS</w:t>
+    </w:r>
+  </w:p>
+  <w:p>
+    <w:pPr>
+      <w:pStyle w:val="En-tte"/>
+      <w:spacing w:after="240" w:line="360" w:lineRule="auto"/>
+      <w:rPr>
+        <w:lang w:val="en-US"/>
+      </w:rPr>
+    </w:pPr>
+    <w:r>
+      <w:rPr>
+        <w:lang w:val="en-US"/>
+      </w:rPr>
+      <w:t xml:space="preserve">Assignment 10: </w:t>
+    </w:r>
+    <w:r>
+      <w:t xml:space="preserve"> N</w:t>
+    </w:r>
+    <w:r>
+      <w:t>eural</w:t>
+    </w:r>
+    <w:r>
+      <w:t xml:space="preserve"> N</w:t>
+    </w:r>
+    <w:r>
+      <w:t>etwork</w:t>
+    </w:r>
+    <w:r>
+      <w:t xml:space="preserve"> D</w:t>
+    </w:r>
+    <w:r>
+      <w:t>esign</w:t>
+    </w:r>
+  </w:p>
+</w:hdr>
+</file>
+
 <file path=word/numbering.xml><?xml version="1.0" encoding="utf-8"?>
 <w:numbering xmlns:wpc="http://schemas.microsoft.com/office/word/2010/wordprocessingCanvas" xmlns:cx="http://schemas.microsoft.com/office/drawing/2014/chartex" xmlns:cx1="http://schemas.microsoft.com/office/drawing/2015/9/8/chartex" xmlns:cx2="http://schemas.microsoft.com/office/drawing/2015/10/21/chartex" xmlns:cx3="http://schemas.microsoft.com/office/drawing/2016/5/9/chartex" xmlns:cx4="http://schemas.microsoft.com/office/drawing/2016/5/10/chartex" xmlns:cx5="http://schemas.microsoft.com/office/drawing/2016/5/11/chartex" xmlns:cx6="http://schemas.microsoft.com/office/drawing/2016/5/12/chartex" xmlns:cx7="http://schemas.microsoft.com/office/drawing/2016/5/13/chartex" xmlns:cx8="http://schemas.microsoft.com/office/drawing/2016/5/14/chartex" xmlns:mc="http://schemas.openxmlformats.org/markup-compatibility/2006" xmlns:aink="http://schemas.microsoft.com/office/drawing/2016/ink" xmlns:am3d="http://schemas.microsoft.com/office/drawing/2017/model3d" xmlns:o="urn:schemas-microsoft-com:office:office" xmlns:oel="http://schemas.microsoft.com/office/2019/extlst" xmlns:r="http://schemas.openxmlformats.org/officeDocument/2006/relationships" xmlns:m="http://schemas.openxmlformats.org/officeDocument/2006/math" xmlns:v="urn:schemas-microsoft-com:vml" xmlns:wp14="http://schemas.microsoft.com/office/word/2010/wordprocessingDrawing" xmlns:wp="http://schemas.openxmlformats.org/drawingml/2006/wordprocessingDrawing" xmlns:w10="urn:schemas-microsoft-com:office:word" xmlns:w="http://schemas.openxmlformats.org/wordprocessingml/2006/main" xmlns:w14="http://schemas.microsoft.com/office/word/2010/wordml" xmlns:w15="http://schemas.microsoft.com/office/word/2012/wordml" xmlns:w16cex="http://schemas.microsoft.com/office/word/2018/wordml/cex" xmlns:w16cid="http://schemas.microsoft.com/office/word/2016/wordml/cid" xmlns:w16="http://schemas.microsoft.com/office/word/2018/wordml" xmlns:w16sdtdh="http://schemas.microsoft.com/office/word/2020/wordml/sdtdatahash" xmlns:w16se="http://schemas.microsoft.com/office/word/2015/wordml/symex" xmlns:wpg="http://schemas.microsoft.com/office/word/2010/wordprocessingGroup" xmlns:wpi="http://schemas.microsoft.com/office/word/2010/wordprocessingInk" xmlns:wne="http://schemas.microsoft.com/office/word/2006/wordml" xmlns:wps="http://schemas.microsoft.com/office/word/2010/wordprocessingShape" mc:Ignorable="w14 w15 w16se w16cid w16 w16cex w16sdtdh wp14">
   <w:abstractNum w:abstractNumId="0" w15:restartNumberingAfterBreak="0">
-    <w:nsid w:val="59DB7CEA"/>
+    <w:nsid w:val="0D285BC2"/>
     <w:multiLevelType w:val="hybridMultilevel"/>
-    <w:tmpl w:val="2BB66DA6"/>
+    <w:tmpl w:val="B588B980"/>
+    <w:lvl w:ilvl="0" w:tplc="040C0001">
+      <w:start w:val="1"/>
+      <w:numFmt w:val="bullet"/>
+      <w:lvlText w:val=""/>
+      <w:lvlJc w:val="left"/>
+      <w:pPr>
+        <w:ind w:left="720" w:hanging="360"/>
+      </w:pPr>
+      <w:rPr>
+        <w:rFonts w:ascii="Symbol" w:hAnsi="Symbol" w:hint="default"/>
+      </w:rPr>
+    </w:lvl>
+    <w:lvl w:ilvl="1" w:tplc="040C0003" w:tentative="1">
+      <w:start w:val="1"/>
+      <w:numFmt w:val="bullet"/>
+      <w:lvlText w:val="o"/>
+      <w:lvlJc w:val="left"/>
+      <w:pPr>
+        <w:ind w:left="1440" w:hanging="360"/>
+      </w:pPr>
+      <w:rPr>
+        <w:rFonts w:ascii="Courier New" w:hAnsi="Courier New" w:cs="Courier New" w:hint="default"/>
+      </w:rPr>
+    </w:lvl>
+    <w:lvl w:ilvl="2" w:tplc="040C0005" w:tentative="1">
+      <w:start w:val="1"/>
+      <w:numFmt w:val="bullet"/>
+      <w:lvlText w:val=""/>
+      <w:lvlJc w:val="left"/>
+      <w:pPr>
+        <w:ind w:left="2160" w:hanging="360"/>
+      </w:pPr>
+      <w:rPr>
+        <w:rFonts w:ascii="Wingdings" w:hAnsi="Wingdings" w:hint="default"/>
+      </w:rPr>
+    </w:lvl>
+    <w:lvl w:ilvl="3" w:tplc="040C0001" w:tentative="1">
+      <w:start w:val="1"/>
+      <w:numFmt w:val="bullet"/>
+      <w:lvlText w:val=""/>
+      <w:lvlJc w:val="left"/>
+      <w:pPr>
+        <w:ind w:left="2880" w:hanging="360"/>
+      </w:pPr>
+      <w:rPr>
+        <w:rFonts w:ascii="Symbol" w:hAnsi="Symbol" w:hint="default"/>
+      </w:rPr>
+    </w:lvl>
+    <w:lvl w:ilvl="4" w:tplc="040C0003" w:tentative="1">
+      <w:start w:val="1"/>
+      <w:numFmt w:val="bullet"/>
+      <w:lvlText w:val="o"/>
+      <w:lvlJc w:val="left"/>
+      <w:pPr>
+        <w:ind w:left="3600" w:hanging="360"/>
+      </w:pPr>
+      <w:rPr>
+        <w:rFonts w:ascii="Courier New" w:hAnsi="Courier New" w:cs="Courier New" w:hint="default"/>
+      </w:rPr>
+    </w:lvl>
+    <w:lvl w:ilvl="5" w:tplc="040C0005" w:tentative="1">
+      <w:start w:val="1"/>
+      <w:numFmt w:val="bullet"/>
+      <w:lvlText w:val=""/>
+      <w:lvlJc w:val="left"/>
+      <w:pPr>
+        <w:ind w:left="4320" w:hanging="360"/>
+      </w:pPr>
+      <w:rPr>
+        <w:rFonts w:ascii="Wingdings" w:hAnsi="Wingdings" w:hint="default"/>
+      </w:rPr>
+    </w:lvl>
+    <w:lvl w:ilvl="6" w:tplc="040C0001" w:tentative="1">
+      <w:start w:val="1"/>
+      <w:numFmt w:val="bullet"/>
+      <w:lvlText w:val=""/>
+      <w:lvlJc w:val="left"/>
+      <w:pPr>
+        <w:ind w:left="5040" w:hanging="360"/>
+      </w:pPr>
+      <w:rPr>
+        <w:rFonts w:ascii="Symbol" w:hAnsi="Symbol" w:hint="default"/>
+      </w:rPr>
+    </w:lvl>
+    <w:lvl w:ilvl="7" w:tplc="040C0003" w:tentative="1">
+      <w:start w:val="1"/>
+      <w:numFmt w:val="bullet"/>
+      <w:lvlText w:val="o"/>
+      <w:lvlJc w:val="left"/>
+      <w:pPr>
+        <w:ind w:left="5760" w:hanging="360"/>
+      </w:pPr>
+      <w:rPr>
+        <w:rFonts w:ascii="Courier New" w:hAnsi="Courier New" w:cs="Courier New" w:hint="default"/>
+      </w:rPr>
+    </w:lvl>
+    <w:lvl w:ilvl="8" w:tplc="040C0005" w:tentative="1">
+      <w:start w:val="1"/>
+      <w:numFmt w:val="bullet"/>
+      <w:lvlText w:val=""/>
+      <w:lvlJc w:val="left"/>
+      <w:pPr>
+        <w:ind w:left="6480" w:hanging="360"/>
+      </w:pPr>
+      <w:rPr>
+        <w:rFonts w:ascii="Wingdings" w:hAnsi="Wingdings" w:hint="default"/>
+      </w:rPr>
+    </w:lvl>
+  </w:abstractNum>
+  <w:abstractNum w:abstractNumId="1" w15:restartNumberingAfterBreak="0">
+    <w:nsid w:val="3C4E2DE3"/>
+    <w:multiLevelType w:val="hybridMultilevel"/>
+    <w:tmpl w:val="1B0E5E18"/>
     <w:lvl w:ilvl="0" w:tplc="040C000F">
       <w:start w:val="1"/>
       <w:numFmt w:val="decimal"/>
@@ -504,8 +1089,639 @@
       </w:pPr>
     </w:lvl>
   </w:abstractNum>
+  <w:abstractNum w:abstractNumId="2" w15:restartNumberingAfterBreak="0">
+    <w:nsid w:val="537868CD"/>
+    <w:multiLevelType w:val="multilevel"/>
+    <w:tmpl w:val="7E2E514E"/>
+    <w:lvl w:ilvl="0">
+      <w:start w:val="1"/>
+      <w:numFmt w:val="bullet"/>
+      <w:lvlText w:val=""/>
+      <w:lvlJc w:val="left"/>
+      <w:pPr>
+        <w:tabs>
+          <w:tab w:val="num" w:pos="720"/>
+        </w:tabs>
+        <w:ind w:left="720" w:hanging="360"/>
+      </w:pPr>
+      <w:rPr>
+        <w:rFonts w:ascii="Symbol" w:hAnsi="Symbol" w:hint="default"/>
+        <w:sz w:val="20"/>
+      </w:rPr>
+    </w:lvl>
+    <w:lvl w:ilvl="1" w:tentative="1">
+      <w:start w:val="1"/>
+      <w:numFmt w:val="bullet"/>
+      <w:lvlText w:val=""/>
+      <w:lvlJc w:val="left"/>
+      <w:pPr>
+        <w:tabs>
+          <w:tab w:val="num" w:pos="1440"/>
+        </w:tabs>
+        <w:ind w:left="1440" w:hanging="360"/>
+      </w:pPr>
+      <w:rPr>
+        <w:rFonts w:ascii="Symbol" w:hAnsi="Symbol" w:hint="default"/>
+        <w:sz w:val="20"/>
+      </w:rPr>
+    </w:lvl>
+    <w:lvl w:ilvl="2" w:tentative="1">
+      <w:start w:val="1"/>
+      <w:numFmt w:val="bullet"/>
+      <w:lvlText w:val=""/>
+      <w:lvlJc w:val="left"/>
+      <w:pPr>
+        <w:tabs>
+          <w:tab w:val="num" w:pos="2160"/>
+        </w:tabs>
+        <w:ind w:left="2160" w:hanging="360"/>
+      </w:pPr>
+      <w:rPr>
+        <w:rFonts w:ascii="Symbol" w:hAnsi="Symbol" w:hint="default"/>
+        <w:sz w:val="20"/>
+      </w:rPr>
+    </w:lvl>
+    <w:lvl w:ilvl="3" w:tentative="1">
+      <w:start w:val="1"/>
+      <w:numFmt w:val="bullet"/>
+      <w:lvlText w:val=""/>
+      <w:lvlJc w:val="left"/>
+      <w:pPr>
+        <w:tabs>
+          <w:tab w:val="num" w:pos="2880"/>
+        </w:tabs>
+        <w:ind w:left="2880" w:hanging="360"/>
+      </w:pPr>
+      <w:rPr>
+        <w:rFonts w:ascii="Symbol" w:hAnsi="Symbol" w:hint="default"/>
+        <w:sz w:val="20"/>
+      </w:rPr>
+    </w:lvl>
+    <w:lvl w:ilvl="4" w:tentative="1">
+      <w:start w:val="1"/>
+      <w:numFmt w:val="bullet"/>
+      <w:lvlText w:val=""/>
+      <w:lvlJc w:val="left"/>
+      <w:pPr>
+        <w:tabs>
+          <w:tab w:val="num" w:pos="3600"/>
+        </w:tabs>
+        <w:ind w:left="3600" w:hanging="360"/>
+      </w:pPr>
+      <w:rPr>
+        <w:rFonts w:ascii="Symbol" w:hAnsi="Symbol" w:hint="default"/>
+        <w:sz w:val="20"/>
+      </w:rPr>
+    </w:lvl>
+    <w:lvl w:ilvl="5" w:tentative="1">
+      <w:start w:val="1"/>
+      <w:numFmt w:val="bullet"/>
+      <w:lvlText w:val=""/>
+      <w:lvlJc w:val="left"/>
+      <w:pPr>
+        <w:tabs>
+          <w:tab w:val="num" w:pos="4320"/>
+        </w:tabs>
+        <w:ind w:left="4320" w:hanging="360"/>
+      </w:pPr>
+      <w:rPr>
+        <w:rFonts w:ascii="Symbol" w:hAnsi="Symbol" w:hint="default"/>
+        <w:sz w:val="20"/>
+      </w:rPr>
+    </w:lvl>
+    <w:lvl w:ilvl="6" w:tentative="1">
+      <w:start w:val="1"/>
+      <w:numFmt w:val="bullet"/>
+      <w:lvlText w:val=""/>
+      <w:lvlJc w:val="left"/>
+      <w:pPr>
+        <w:tabs>
+          <w:tab w:val="num" w:pos="5040"/>
+        </w:tabs>
+        <w:ind w:left="5040" w:hanging="360"/>
+      </w:pPr>
+      <w:rPr>
+        <w:rFonts w:ascii="Symbol" w:hAnsi="Symbol" w:hint="default"/>
+        <w:sz w:val="20"/>
+      </w:rPr>
+    </w:lvl>
+    <w:lvl w:ilvl="7" w:tentative="1">
+      <w:start w:val="1"/>
+      <w:numFmt w:val="bullet"/>
+      <w:lvlText w:val=""/>
+      <w:lvlJc w:val="left"/>
+      <w:pPr>
+        <w:tabs>
+          <w:tab w:val="num" w:pos="5760"/>
+        </w:tabs>
+        <w:ind w:left="5760" w:hanging="360"/>
+      </w:pPr>
+      <w:rPr>
+        <w:rFonts w:ascii="Symbol" w:hAnsi="Symbol" w:hint="default"/>
+        <w:sz w:val="20"/>
+      </w:rPr>
+    </w:lvl>
+    <w:lvl w:ilvl="8" w:tentative="1">
+      <w:start w:val="1"/>
+      <w:numFmt w:val="bullet"/>
+      <w:lvlText w:val=""/>
+      <w:lvlJc w:val="left"/>
+      <w:pPr>
+        <w:tabs>
+          <w:tab w:val="num" w:pos="6480"/>
+        </w:tabs>
+        <w:ind w:left="6480" w:hanging="360"/>
+      </w:pPr>
+      <w:rPr>
+        <w:rFonts w:ascii="Symbol" w:hAnsi="Symbol" w:hint="default"/>
+        <w:sz w:val="20"/>
+      </w:rPr>
+    </w:lvl>
+  </w:abstractNum>
+  <w:abstractNum w:abstractNumId="3" w15:restartNumberingAfterBreak="0">
+    <w:nsid w:val="569F4B78"/>
+    <w:multiLevelType w:val="hybridMultilevel"/>
+    <w:tmpl w:val="E7F65F42"/>
+    <w:lvl w:ilvl="0" w:tplc="040C0001">
+      <w:start w:val="1"/>
+      <w:numFmt w:val="bullet"/>
+      <w:lvlText w:val=""/>
+      <w:lvlJc w:val="left"/>
+      <w:pPr>
+        <w:ind w:left="720" w:hanging="360"/>
+      </w:pPr>
+      <w:rPr>
+        <w:rFonts w:ascii="Symbol" w:hAnsi="Symbol" w:hint="default"/>
+      </w:rPr>
+    </w:lvl>
+    <w:lvl w:ilvl="1" w:tplc="040C0003" w:tentative="1">
+      <w:start w:val="1"/>
+      <w:numFmt w:val="bullet"/>
+      <w:lvlText w:val="o"/>
+      <w:lvlJc w:val="left"/>
+      <w:pPr>
+        <w:ind w:left="1440" w:hanging="360"/>
+      </w:pPr>
+      <w:rPr>
+        <w:rFonts w:ascii="Courier New" w:hAnsi="Courier New" w:cs="Courier New" w:hint="default"/>
+      </w:rPr>
+    </w:lvl>
+    <w:lvl w:ilvl="2" w:tplc="040C0005" w:tentative="1">
+      <w:start w:val="1"/>
+      <w:numFmt w:val="bullet"/>
+      <w:lvlText w:val=""/>
+      <w:lvlJc w:val="left"/>
+      <w:pPr>
+        <w:ind w:left="2160" w:hanging="360"/>
+      </w:pPr>
+      <w:rPr>
+        <w:rFonts w:ascii="Wingdings" w:hAnsi="Wingdings" w:hint="default"/>
+      </w:rPr>
+    </w:lvl>
+    <w:lvl w:ilvl="3" w:tplc="040C0001" w:tentative="1">
+      <w:start w:val="1"/>
+      <w:numFmt w:val="bullet"/>
+      <w:lvlText w:val=""/>
+      <w:lvlJc w:val="left"/>
+      <w:pPr>
+        <w:ind w:left="2880" w:hanging="360"/>
+      </w:pPr>
+      <w:rPr>
+        <w:rFonts w:ascii="Symbol" w:hAnsi="Symbol" w:hint="default"/>
+      </w:rPr>
+    </w:lvl>
+    <w:lvl w:ilvl="4" w:tplc="040C0003" w:tentative="1">
+      <w:start w:val="1"/>
+      <w:numFmt w:val="bullet"/>
+      <w:lvlText w:val="o"/>
+      <w:lvlJc w:val="left"/>
+      <w:pPr>
+        <w:ind w:left="3600" w:hanging="360"/>
+      </w:pPr>
+      <w:rPr>
+        <w:rFonts w:ascii="Courier New" w:hAnsi="Courier New" w:cs="Courier New" w:hint="default"/>
+      </w:rPr>
+    </w:lvl>
+    <w:lvl w:ilvl="5" w:tplc="040C0005" w:tentative="1">
+      <w:start w:val="1"/>
+      <w:numFmt w:val="bullet"/>
+      <w:lvlText w:val=""/>
+      <w:lvlJc w:val="left"/>
+      <w:pPr>
+        <w:ind w:left="4320" w:hanging="360"/>
+      </w:pPr>
+      <w:rPr>
+        <w:rFonts w:ascii="Wingdings" w:hAnsi="Wingdings" w:hint="default"/>
+      </w:rPr>
+    </w:lvl>
+    <w:lvl w:ilvl="6" w:tplc="040C0001" w:tentative="1">
+      <w:start w:val="1"/>
+      <w:numFmt w:val="bullet"/>
+      <w:lvlText w:val=""/>
+      <w:lvlJc w:val="left"/>
+      <w:pPr>
+        <w:ind w:left="5040" w:hanging="360"/>
+      </w:pPr>
+      <w:rPr>
+        <w:rFonts w:ascii="Symbol" w:hAnsi="Symbol" w:hint="default"/>
+      </w:rPr>
+    </w:lvl>
+    <w:lvl w:ilvl="7" w:tplc="040C0003" w:tentative="1">
+      <w:start w:val="1"/>
+      <w:numFmt w:val="bullet"/>
+      <w:lvlText w:val="o"/>
+      <w:lvlJc w:val="left"/>
+      <w:pPr>
+        <w:ind w:left="5760" w:hanging="360"/>
+      </w:pPr>
+      <w:rPr>
+        <w:rFonts w:ascii="Courier New" w:hAnsi="Courier New" w:cs="Courier New" w:hint="default"/>
+      </w:rPr>
+    </w:lvl>
+    <w:lvl w:ilvl="8" w:tplc="040C0005" w:tentative="1">
+      <w:start w:val="1"/>
+      <w:numFmt w:val="bullet"/>
+      <w:lvlText w:val=""/>
+      <w:lvlJc w:val="left"/>
+      <w:pPr>
+        <w:ind w:left="6480" w:hanging="360"/>
+      </w:pPr>
+      <w:rPr>
+        <w:rFonts w:ascii="Wingdings" w:hAnsi="Wingdings" w:hint="default"/>
+      </w:rPr>
+    </w:lvl>
+  </w:abstractNum>
+  <w:abstractNum w:abstractNumId="4" w15:restartNumberingAfterBreak="0">
+    <w:nsid w:val="59DB7CEA"/>
+    <w:multiLevelType w:val="hybridMultilevel"/>
+    <w:tmpl w:val="130034F0"/>
+    <w:lvl w:ilvl="0" w:tplc="040C000F">
+      <w:start w:val="1"/>
+      <w:numFmt w:val="decimal"/>
+      <w:lvlText w:val="%1."/>
+      <w:lvlJc w:val="left"/>
+      <w:pPr>
+        <w:ind w:left="720" w:hanging="360"/>
+      </w:pPr>
+      <w:rPr>
+        <w:rFonts w:hint="default"/>
+      </w:rPr>
+    </w:lvl>
+    <w:lvl w:ilvl="1" w:tplc="040C0019" w:tentative="1">
+      <w:start w:val="1"/>
+      <w:numFmt w:val="lowerLetter"/>
+      <w:lvlText w:val="%2."/>
+      <w:lvlJc w:val="left"/>
+      <w:pPr>
+        <w:ind w:left="1440" w:hanging="360"/>
+      </w:pPr>
+    </w:lvl>
+    <w:lvl w:ilvl="2" w:tplc="040C001B" w:tentative="1">
+      <w:start w:val="1"/>
+      <w:numFmt w:val="lowerRoman"/>
+      <w:lvlText w:val="%3."/>
+      <w:lvlJc w:val="right"/>
+      <w:pPr>
+        <w:ind w:left="2160" w:hanging="180"/>
+      </w:pPr>
+    </w:lvl>
+    <w:lvl w:ilvl="3" w:tplc="040C000F" w:tentative="1">
+      <w:start w:val="1"/>
+      <w:numFmt w:val="decimal"/>
+      <w:lvlText w:val="%4."/>
+      <w:lvlJc w:val="left"/>
+      <w:pPr>
+        <w:ind w:left="2880" w:hanging="360"/>
+      </w:pPr>
+    </w:lvl>
+    <w:lvl w:ilvl="4" w:tplc="040C0019" w:tentative="1">
+      <w:start w:val="1"/>
+      <w:numFmt w:val="lowerLetter"/>
+      <w:lvlText w:val="%5."/>
+      <w:lvlJc w:val="left"/>
+      <w:pPr>
+        <w:ind w:left="3600" w:hanging="360"/>
+      </w:pPr>
+    </w:lvl>
+    <w:lvl w:ilvl="5" w:tplc="040C001B" w:tentative="1">
+      <w:start w:val="1"/>
+      <w:numFmt w:val="lowerRoman"/>
+      <w:lvlText w:val="%6."/>
+      <w:lvlJc w:val="right"/>
+      <w:pPr>
+        <w:ind w:left="4320" w:hanging="180"/>
+      </w:pPr>
+    </w:lvl>
+    <w:lvl w:ilvl="6" w:tplc="040C000F" w:tentative="1">
+      <w:start w:val="1"/>
+      <w:numFmt w:val="decimal"/>
+      <w:lvlText w:val="%7."/>
+      <w:lvlJc w:val="left"/>
+      <w:pPr>
+        <w:ind w:left="5040" w:hanging="360"/>
+      </w:pPr>
+    </w:lvl>
+    <w:lvl w:ilvl="7" w:tplc="040C0019" w:tentative="1">
+      <w:start w:val="1"/>
+      <w:numFmt w:val="lowerLetter"/>
+      <w:lvlText w:val="%8."/>
+      <w:lvlJc w:val="left"/>
+      <w:pPr>
+        <w:ind w:left="5760" w:hanging="360"/>
+      </w:pPr>
+    </w:lvl>
+    <w:lvl w:ilvl="8" w:tplc="040C001B" w:tentative="1">
+      <w:start w:val="1"/>
+      <w:numFmt w:val="lowerRoman"/>
+      <w:lvlText w:val="%9."/>
+      <w:lvlJc w:val="right"/>
+      <w:pPr>
+        <w:ind w:left="6480" w:hanging="180"/>
+      </w:pPr>
+    </w:lvl>
+  </w:abstractNum>
+  <w:abstractNum w:abstractNumId="5" w15:restartNumberingAfterBreak="0">
+    <w:nsid w:val="5EC74007"/>
+    <w:multiLevelType w:val="multilevel"/>
+    <w:tmpl w:val="28D0317C"/>
+    <w:lvl w:ilvl="0">
+      <w:start w:val="1"/>
+      <w:numFmt w:val="bullet"/>
+      <w:lvlText w:val=""/>
+      <w:lvlJc w:val="left"/>
+      <w:pPr>
+        <w:tabs>
+          <w:tab w:val="num" w:pos="720"/>
+        </w:tabs>
+        <w:ind w:left="720" w:hanging="360"/>
+      </w:pPr>
+      <w:rPr>
+        <w:rFonts w:ascii="Symbol" w:hAnsi="Symbol" w:hint="default"/>
+        <w:sz w:val="20"/>
+      </w:rPr>
+    </w:lvl>
+    <w:lvl w:ilvl="1" w:tentative="1">
+      <w:start w:val="1"/>
+      <w:numFmt w:val="bullet"/>
+      <w:lvlText w:val=""/>
+      <w:lvlJc w:val="left"/>
+      <w:pPr>
+        <w:tabs>
+          <w:tab w:val="num" w:pos="1440"/>
+        </w:tabs>
+        <w:ind w:left="1440" w:hanging="360"/>
+      </w:pPr>
+      <w:rPr>
+        <w:rFonts w:ascii="Symbol" w:hAnsi="Symbol" w:hint="default"/>
+        <w:sz w:val="20"/>
+      </w:rPr>
+    </w:lvl>
+    <w:lvl w:ilvl="2" w:tentative="1">
+      <w:start w:val="1"/>
+      <w:numFmt w:val="bullet"/>
+      <w:lvlText w:val=""/>
+      <w:lvlJc w:val="left"/>
+      <w:pPr>
+        <w:tabs>
+          <w:tab w:val="num" w:pos="2160"/>
+        </w:tabs>
+        <w:ind w:left="2160" w:hanging="360"/>
+      </w:pPr>
+      <w:rPr>
+        <w:rFonts w:ascii="Symbol" w:hAnsi="Symbol" w:hint="default"/>
+        <w:sz w:val="20"/>
+      </w:rPr>
+    </w:lvl>
+    <w:lvl w:ilvl="3" w:tentative="1">
+      <w:start w:val="1"/>
+      <w:numFmt w:val="bullet"/>
+      <w:lvlText w:val=""/>
+      <w:lvlJc w:val="left"/>
+      <w:pPr>
+        <w:tabs>
+          <w:tab w:val="num" w:pos="2880"/>
+        </w:tabs>
+        <w:ind w:left="2880" w:hanging="360"/>
+      </w:pPr>
+      <w:rPr>
+        <w:rFonts w:ascii="Symbol" w:hAnsi="Symbol" w:hint="default"/>
+        <w:sz w:val="20"/>
+      </w:rPr>
+    </w:lvl>
+    <w:lvl w:ilvl="4" w:tentative="1">
+      <w:start w:val="1"/>
+      <w:numFmt w:val="bullet"/>
+      <w:lvlText w:val=""/>
+      <w:lvlJc w:val="left"/>
+      <w:pPr>
+        <w:tabs>
+          <w:tab w:val="num" w:pos="3600"/>
+        </w:tabs>
+        <w:ind w:left="3600" w:hanging="360"/>
+      </w:pPr>
+      <w:rPr>
+        <w:rFonts w:ascii="Symbol" w:hAnsi="Symbol" w:hint="default"/>
+        <w:sz w:val="20"/>
+      </w:rPr>
+    </w:lvl>
+    <w:lvl w:ilvl="5" w:tentative="1">
+      <w:start w:val="1"/>
+      <w:numFmt w:val="bullet"/>
+      <w:lvlText w:val=""/>
+      <w:lvlJc w:val="left"/>
+      <w:pPr>
+        <w:tabs>
+          <w:tab w:val="num" w:pos="4320"/>
+        </w:tabs>
+        <w:ind w:left="4320" w:hanging="360"/>
+      </w:pPr>
+      <w:rPr>
+        <w:rFonts w:ascii="Symbol" w:hAnsi="Symbol" w:hint="default"/>
+        <w:sz w:val="20"/>
+      </w:rPr>
+    </w:lvl>
+    <w:lvl w:ilvl="6" w:tentative="1">
+      <w:start w:val="1"/>
+      <w:numFmt w:val="bullet"/>
+      <w:lvlText w:val=""/>
+      <w:lvlJc w:val="left"/>
+      <w:pPr>
+        <w:tabs>
+          <w:tab w:val="num" w:pos="5040"/>
+        </w:tabs>
+        <w:ind w:left="5040" w:hanging="360"/>
+      </w:pPr>
+      <w:rPr>
+        <w:rFonts w:ascii="Symbol" w:hAnsi="Symbol" w:hint="default"/>
+        <w:sz w:val="20"/>
+      </w:rPr>
+    </w:lvl>
+    <w:lvl w:ilvl="7" w:tentative="1">
+      <w:start w:val="1"/>
+      <w:numFmt w:val="bullet"/>
+      <w:lvlText w:val=""/>
+      <w:lvlJc w:val="left"/>
+      <w:pPr>
+        <w:tabs>
+          <w:tab w:val="num" w:pos="5760"/>
+        </w:tabs>
+        <w:ind w:left="5760" w:hanging="360"/>
+      </w:pPr>
+      <w:rPr>
+        <w:rFonts w:ascii="Symbol" w:hAnsi="Symbol" w:hint="default"/>
+        <w:sz w:val="20"/>
+      </w:rPr>
+    </w:lvl>
+    <w:lvl w:ilvl="8" w:tentative="1">
+      <w:start w:val="1"/>
+      <w:numFmt w:val="bullet"/>
+      <w:lvlText w:val=""/>
+      <w:lvlJc w:val="left"/>
+      <w:pPr>
+        <w:tabs>
+          <w:tab w:val="num" w:pos="6480"/>
+        </w:tabs>
+        <w:ind w:left="6480" w:hanging="360"/>
+      </w:pPr>
+      <w:rPr>
+        <w:rFonts w:ascii="Symbol" w:hAnsi="Symbol" w:hint="default"/>
+        <w:sz w:val="20"/>
+      </w:rPr>
+    </w:lvl>
+  </w:abstractNum>
+  <w:abstractNum w:abstractNumId="6" w15:restartNumberingAfterBreak="0">
+    <w:nsid w:val="665F08BE"/>
+    <w:multiLevelType w:val="multilevel"/>
+    <w:tmpl w:val="28CEDC90"/>
+    <w:lvl w:ilvl="0">
+      <w:start w:val="1"/>
+      <w:numFmt w:val="decimal"/>
+      <w:lvlText w:val="%1."/>
+      <w:lvlJc w:val="left"/>
+      <w:pPr>
+        <w:tabs>
+          <w:tab w:val="num" w:pos="720"/>
+        </w:tabs>
+        <w:ind w:left="720" w:hanging="360"/>
+      </w:pPr>
+    </w:lvl>
+    <w:lvl w:ilvl="1" w:tentative="1">
+      <w:start w:val="1"/>
+      <w:numFmt w:val="decimal"/>
+      <w:lvlText w:val="%2."/>
+      <w:lvlJc w:val="left"/>
+      <w:pPr>
+        <w:tabs>
+          <w:tab w:val="num" w:pos="1440"/>
+        </w:tabs>
+        <w:ind w:left="1440" w:hanging="360"/>
+      </w:pPr>
+    </w:lvl>
+    <w:lvl w:ilvl="2" w:tentative="1">
+      <w:start w:val="1"/>
+      <w:numFmt w:val="decimal"/>
+      <w:lvlText w:val="%3."/>
+      <w:lvlJc w:val="left"/>
+      <w:pPr>
+        <w:tabs>
+          <w:tab w:val="num" w:pos="2160"/>
+        </w:tabs>
+        <w:ind w:left="2160" w:hanging="360"/>
+      </w:pPr>
+    </w:lvl>
+    <w:lvl w:ilvl="3" w:tentative="1">
+      <w:start w:val="1"/>
+      <w:numFmt w:val="decimal"/>
+      <w:lvlText w:val="%4."/>
+      <w:lvlJc w:val="left"/>
+      <w:pPr>
+        <w:tabs>
+          <w:tab w:val="num" w:pos="2880"/>
+        </w:tabs>
+        <w:ind w:left="2880" w:hanging="360"/>
+      </w:pPr>
+    </w:lvl>
+    <w:lvl w:ilvl="4" w:tentative="1">
+      <w:start w:val="1"/>
+      <w:numFmt w:val="decimal"/>
+      <w:lvlText w:val="%5."/>
+      <w:lvlJc w:val="left"/>
+      <w:pPr>
+        <w:tabs>
+          <w:tab w:val="num" w:pos="3600"/>
+        </w:tabs>
+        <w:ind w:left="3600" w:hanging="360"/>
+      </w:pPr>
+    </w:lvl>
+    <w:lvl w:ilvl="5" w:tentative="1">
+      <w:start w:val="1"/>
+      <w:numFmt w:val="decimal"/>
+      <w:lvlText w:val="%6."/>
+      <w:lvlJc w:val="left"/>
+      <w:pPr>
+        <w:tabs>
+          <w:tab w:val="num" w:pos="4320"/>
+        </w:tabs>
+        <w:ind w:left="4320" w:hanging="360"/>
+      </w:pPr>
+    </w:lvl>
+    <w:lvl w:ilvl="6" w:tentative="1">
+      <w:start w:val="1"/>
+      <w:numFmt w:val="decimal"/>
+      <w:lvlText w:val="%7."/>
+      <w:lvlJc w:val="left"/>
+      <w:pPr>
+        <w:tabs>
+          <w:tab w:val="num" w:pos="5040"/>
+        </w:tabs>
+        <w:ind w:left="5040" w:hanging="360"/>
+      </w:pPr>
+    </w:lvl>
+    <w:lvl w:ilvl="7" w:tentative="1">
+      <w:start w:val="1"/>
+      <w:numFmt w:val="decimal"/>
+      <w:lvlText w:val="%8."/>
+      <w:lvlJc w:val="left"/>
+      <w:pPr>
+        <w:tabs>
+          <w:tab w:val="num" w:pos="5760"/>
+        </w:tabs>
+        <w:ind w:left="5760" w:hanging="360"/>
+      </w:pPr>
+    </w:lvl>
+    <w:lvl w:ilvl="8" w:tentative="1">
+      <w:start w:val="1"/>
+      <w:numFmt w:val="decimal"/>
+      <w:lvlText w:val="%9."/>
+      <w:lvlJc w:val="left"/>
+      <w:pPr>
+        <w:tabs>
+          <w:tab w:val="num" w:pos="6480"/>
+        </w:tabs>
+        <w:ind w:left="6480" w:hanging="360"/>
+      </w:pPr>
+    </w:lvl>
+  </w:abstractNum>
   <w:num w:numId="1" w16cid:durableId="1910265084">
+    <w:abstractNumId w:val="4"/>
+  </w:num>
+  <w:num w:numId="2" w16cid:durableId="304705707">
+    <w:abstractNumId w:val="6"/>
+  </w:num>
+  <w:num w:numId="3" w16cid:durableId="2007509838">
+    <w:abstractNumId w:val="1"/>
+  </w:num>
+  <w:num w:numId="4" w16cid:durableId="1256405896">
     <w:abstractNumId w:val="0"/>
+  </w:num>
+  <w:num w:numId="5" w16cid:durableId="1922330235">
+    <w:abstractNumId w:val="5"/>
+  </w:num>
+  <w:num w:numId="6" w16cid:durableId="1195382603">
+    <w:abstractNumId w:val="2"/>
+  </w:num>
+  <w:num w:numId="7" w16cid:durableId="1849056514">
+    <w:abstractNumId w:val="3"/>
   </w:num>
 </w:numbering>
 </file>
@@ -988,6 +2204,69 @@
     <w:basedOn w:val="Policepardfaut"/>
     <w:rsid w:val="00261E6D"/>
   </w:style>
+  <w:style w:type="paragraph" w:styleId="NormalWeb">
+    <w:name w:val="Normal (Web)"/>
+    <w:basedOn w:val="Normal"/>
+    <w:uiPriority w:val="99"/>
+    <w:semiHidden/>
+    <w:unhideWhenUsed/>
+    <w:rsid w:val="00302000"/>
+    <w:pPr>
+      <w:spacing w:before="100" w:beforeAutospacing="1" w:after="100" w:afterAutospacing="1" w:line="240" w:lineRule="auto"/>
+    </w:pPr>
+    <w:rPr>
+      <w:rFonts w:ascii="Times New Roman" w:eastAsia="Times New Roman" w:hAnsi="Times New Roman" w:cs="Times New Roman"/>
+      <w:kern w:val="0"/>
+      <w:sz w:val="24"/>
+      <w:szCs w:val="24"/>
+      <w:lang w:eastAsia="fr-FR"/>
+      <w14:ligatures w14:val="none"/>
+    </w:rPr>
+  </w:style>
+  <w:style w:type="paragraph" w:styleId="En-tte">
+    <w:name w:val="header"/>
+    <w:basedOn w:val="Normal"/>
+    <w:link w:val="En-tteCar"/>
+    <w:uiPriority w:val="99"/>
+    <w:unhideWhenUsed/>
+    <w:rsid w:val="001A3DF0"/>
+    <w:pPr>
+      <w:tabs>
+        <w:tab w:val="center" w:pos="4536"/>
+        <w:tab w:val="right" w:pos="9072"/>
+      </w:tabs>
+      <w:spacing w:after="0" w:line="240" w:lineRule="auto"/>
+    </w:pPr>
+  </w:style>
+  <w:style w:type="character" w:customStyle="1" w:styleId="En-tteCar">
+    <w:name w:val="En-tête Car"/>
+    <w:basedOn w:val="Policepardfaut"/>
+    <w:link w:val="En-tte"/>
+    <w:uiPriority w:val="99"/>
+    <w:rsid w:val="001A3DF0"/>
+  </w:style>
+  <w:style w:type="paragraph" w:styleId="Pieddepage">
+    <w:name w:val="footer"/>
+    <w:basedOn w:val="Normal"/>
+    <w:link w:val="PieddepageCar"/>
+    <w:uiPriority w:val="99"/>
+    <w:unhideWhenUsed/>
+    <w:rsid w:val="001A3DF0"/>
+    <w:pPr>
+      <w:tabs>
+        <w:tab w:val="center" w:pos="4536"/>
+        <w:tab w:val="right" w:pos="9072"/>
+      </w:tabs>
+      <w:spacing w:after="0" w:line="240" w:lineRule="auto"/>
+    </w:pPr>
+  </w:style>
+  <w:style w:type="character" w:customStyle="1" w:styleId="PieddepageCar">
+    <w:name w:val="Pied de page Car"/>
+    <w:basedOn w:val="Policepardfaut"/>
+    <w:link w:val="Pieddepage"/>
+    <w:uiPriority w:val="99"/>
+    <w:rsid w:val="001A3DF0"/>
+  </w:style>
 </w:styles>
 </file>
 

</xml_diff>